<commit_message>
Done mostly. Trying to debug
</commit_message>
<xml_diff>
--- a/Projects/P1/Writeup.docx
+++ b/Projects/P1/Writeup.docx
@@ -3,11 +3,1144 @@
 <w:document xmlns:wpc="http://schemas.microsoft.com/office/word/2010/wordprocessingCanvas" xmlns:cx="http://schemas.microsoft.com/office/drawing/2014/chartex" xmlns:cx1="http://schemas.microsoft.com/office/drawing/2015/9/8/chartex" xmlns:cx2="http://schemas.microsoft.com/office/drawing/2015/10/21/chartex" xmlns:cx3="http://schemas.microsoft.com/office/drawing/2016/5/9/chartex" xmlns:cx4="http://schemas.microsoft.com/office/drawing/2016/5/10/chartex" xmlns:cx5="http://schemas.microsoft.com/office/drawing/2016/5/11/chartex" xmlns:cx6="http://schemas.microsoft.com/office/drawing/2016/5/12/chartex" xmlns:cx7="http://schemas.microsoft.com/office/drawing/2016/5/13/chartex" xmlns:cx8="http://schemas.microsoft.com/office/drawing/2016/5/14/chartex" xmlns:mc="http://schemas.openxmlformats.org/markup-compatibility/2006" xmlns:aink="http://schemas.microsoft.com/office/drawing/2016/ink" xmlns:am3d="http://schemas.microsoft.com/office/drawing/2017/model3d" xmlns:o="urn:schemas-microsoft-com:office:office" xmlns:r="http://schemas.openxmlformats.org/officeDocument/2006/relationships" xmlns:m="http://schemas.openxmlformats.org/officeDocument/2006/math" xmlns:v="urn:schemas-microsoft-com:vml" xmlns:wp14="http://schemas.microsoft.com/office/word/2010/wordprocessingDrawing" xmlns:wp="http://schemas.openxmlformats.org/drawingml/2006/wordprocessingDrawing" xmlns:w10="urn:schemas-microsoft-com:office:word" xmlns:w="http://schemas.openxmlformats.org/wordprocessingml/2006/main" xmlns:w14="http://schemas.microsoft.com/office/word/2010/wordml" xmlns:w15="http://schemas.microsoft.com/office/word/2012/wordml" xmlns:w16cid="http://schemas.microsoft.com/office/word/2016/wordml/cid" xmlns:w16se="http://schemas.microsoft.com/office/word/2015/wordml/symex" xmlns:wpg="http://schemas.microsoft.com/office/word/2010/wordprocessingGroup" xmlns:wpi="http://schemas.microsoft.com/office/word/2010/wordprocessingInk" xmlns:wne="http://schemas.microsoft.com/office/word/2006/wordml" xmlns:wps="http://schemas.microsoft.com/office/word/2010/wordprocessingShape" mc:Ignorable="w14 w15 w16se w16cid wp14">
   <w:body>
     <w:p>
-      <w:r>
-        <w:t>Writeup</w:t>
+      <w:pPr>
+        <w:jc w:val="center"/>
+        <w:rPr>
+          <w:rFonts w:ascii="Times New Roman" w:hAnsi="Times New Roman" w:cs="Times New Roman"/>
+          <w:sz w:val="24"/>
+          <w:szCs w:val="24"/>
+        </w:rPr>
+      </w:pPr>
+      <w:r>
+        <w:rPr>
+          <w:rFonts w:ascii="Times New Roman" w:hAnsi="Times New Roman" w:cs="Times New Roman"/>
+          <w:sz w:val="24"/>
+          <w:szCs w:val="24"/>
+        </w:rPr>
+        <w:t>CSC 242 Project 1 Writeup</w:t>
+      </w:r>
+    </w:p>
+    <w:p>
+      <w:pPr>
+        <w:rPr>
+          <w:rFonts w:ascii="Times New Roman" w:hAnsi="Times New Roman" w:cs="Times New Roman"/>
+          <w:sz w:val="24"/>
+          <w:szCs w:val="24"/>
+        </w:rPr>
+      </w:pPr>
+      <w:r>
+        <w:rPr>
+          <w:rFonts w:ascii="Times New Roman" w:hAnsi="Times New Roman" w:cs="Times New Roman"/>
+          <w:sz w:val="24"/>
+          <w:szCs w:val="24"/>
+        </w:rPr>
+        <w:t>Part 1: 3 x 3</w:t>
+      </w:r>
+      <w:r>
+        <w:rPr>
+          <w:rFonts w:ascii="Times New Roman" w:hAnsi="Times New Roman" w:cs="Times New Roman"/>
+          <w:sz w:val="24"/>
+          <w:szCs w:val="24"/>
+        </w:rPr>
+        <w:t xml:space="preserve"> board</w:t>
+      </w:r>
+    </w:p>
+    <w:p>
+      <w:pPr>
+        <w:ind w:firstLine="720"/>
+        <w:rPr>
+          <w:sz w:val="24"/>
+          <w:szCs w:val="24"/>
+        </w:rPr>
+      </w:pPr>
+    </w:p>
+    <w:p>
+      <w:pPr>
+        <w:spacing w:line="480" w:lineRule="auto"/>
+        <w:rPr>
+          <w:rFonts w:ascii="Times New Roman" w:hAnsi="Times New Roman" w:cs="Times New Roman"/>
+          <w:sz w:val="24"/>
+          <w:szCs w:val="24"/>
+        </w:rPr>
+      </w:pPr>
+      <w:r>
+        <w:rPr>
+          <w:rFonts w:ascii="Times New Roman" w:hAnsi="Times New Roman" w:cs="Times New Roman"/>
+          <w:sz w:val="24"/>
+          <w:szCs w:val="24"/>
+        </w:rPr>
+        <w:br w:type="column"/>
+      </w:r>
+      <w:r>
+        <w:rPr>
+          <w:rFonts w:ascii="Times New Roman" w:hAnsi="Times New Roman" w:cs="Times New Roman"/>
+          <w:sz w:val="24"/>
+          <w:szCs w:val="24"/>
+        </w:rPr>
+        <w:lastRenderedPageBreak/>
+        <w:t>Part 2: 9 x 9 board</w:t>
+      </w:r>
+    </w:p>
+    <w:p>
+      <w:pPr>
+        <w:spacing w:line="480" w:lineRule="auto"/>
+        <w:ind w:firstLine="720"/>
+        <w:rPr>
+          <w:rFonts w:ascii="Times New Roman" w:hAnsi="Times New Roman" w:cs="Times New Roman"/>
+          <w:sz w:val="24"/>
+          <w:szCs w:val="24"/>
+        </w:rPr>
+      </w:pPr>
+      <w:proofErr w:type="gramStart"/>
+      <w:r>
+        <w:rPr>
+          <w:rFonts w:ascii="Consolas" w:hAnsi="Consolas" w:cs="Times New Roman"/>
+          <w:sz w:val="24"/>
+          <w:szCs w:val="24"/>
+        </w:rPr>
+        <w:t>main(</w:t>
+      </w:r>
+      <w:proofErr w:type="gramEnd"/>
+      <w:r>
+        <w:rPr>
+          <w:rFonts w:ascii="Consolas" w:hAnsi="Consolas" w:cs="Times New Roman"/>
+          <w:sz w:val="24"/>
+          <w:szCs w:val="24"/>
+        </w:rPr>
+        <w:t>)</w:t>
+      </w:r>
+      <w:r>
+        <w:rPr>
+          <w:rFonts w:ascii="Times New Roman" w:hAnsi="Times New Roman" w:cs="Times New Roman"/>
+          <w:sz w:val="24"/>
+          <w:szCs w:val="24"/>
+        </w:rPr>
+        <w:t xml:space="preserve"> </w:t>
+      </w:r>
+      <w:r>
+        <w:rPr>
+          <w:rFonts w:ascii="Times New Roman" w:hAnsi="Times New Roman" w:cs="Times New Roman"/>
+          <w:sz w:val="24"/>
+          <w:szCs w:val="24"/>
+        </w:rPr>
+        <w:t xml:space="preserve">makes an instance of the problem class and then initializes the game using </w:t>
+      </w:r>
+      <w:proofErr w:type="spellStart"/>
+      <w:r>
+        <w:rPr>
+          <w:rFonts w:ascii="Consolas" w:hAnsi="Consolas" w:cs="Times New Roman"/>
+          <w:sz w:val="24"/>
+          <w:szCs w:val="24"/>
+        </w:rPr>
+        <w:t>startG</w:t>
+      </w:r>
+      <w:r>
+        <w:rPr>
+          <w:rFonts w:ascii="Times New Roman" w:hAnsi="Times New Roman" w:cs="Times New Roman"/>
+          <w:sz w:val="24"/>
+          <w:szCs w:val="24"/>
+        </w:rPr>
+        <w:t>ame</w:t>
+      </w:r>
+      <w:proofErr w:type="spellEnd"/>
+      <w:r>
+        <w:rPr>
+          <w:rFonts w:ascii="Times New Roman" w:hAnsi="Times New Roman" w:cs="Times New Roman"/>
+          <w:sz w:val="24"/>
+          <w:szCs w:val="24"/>
+        </w:rPr>
+        <w:t xml:space="preserve">(). </w:t>
+      </w:r>
+      <w:proofErr w:type="spellStart"/>
+      <w:proofErr w:type="gramStart"/>
+      <w:r>
+        <w:rPr>
+          <w:rFonts w:ascii="Consolas" w:hAnsi="Consolas" w:cs="Times New Roman"/>
+          <w:sz w:val="24"/>
+          <w:szCs w:val="24"/>
+        </w:rPr>
+        <w:t>startGame</w:t>
+      </w:r>
+      <w:proofErr w:type="spellEnd"/>
+      <w:r>
+        <w:rPr>
+          <w:rFonts w:ascii="Consolas" w:hAnsi="Consolas" w:cs="Times New Roman"/>
+          <w:sz w:val="24"/>
+          <w:szCs w:val="24"/>
+        </w:rPr>
+        <w:t>(</w:t>
+      </w:r>
+      <w:proofErr w:type="gramEnd"/>
+      <w:r>
+        <w:rPr>
+          <w:rFonts w:ascii="Consolas" w:hAnsi="Consolas" w:cs="Times New Roman"/>
+          <w:sz w:val="24"/>
+          <w:szCs w:val="24"/>
+        </w:rPr>
+        <w:t>)</w:t>
+      </w:r>
+      <w:r>
+        <w:rPr>
+          <w:rFonts w:ascii="Times New Roman" w:hAnsi="Times New Roman" w:cs="Times New Roman"/>
+          <w:sz w:val="24"/>
+          <w:szCs w:val="24"/>
+        </w:rPr>
+        <w:t xml:space="preserve"> asks the user if they want to start first. If their response is ‘y’ then </w:t>
+      </w:r>
+      <w:r>
+        <w:rPr>
+          <w:rFonts w:ascii="Times New Roman" w:hAnsi="Times New Roman" w:cs="Times New Roman"/>
+          <w:sz w:val="24"/>
+          <w:szCs w:val="24"/>
+        </w:rPr>
+        <w:t>the following</w:t>
+      </w:r>
+      <w:r>
+        <w:rPr>
+          <w:rFonts w:ascii="Times New Roman" w:hAnsi="Times New Roman" w:cs="Times New Roman"/>
+          <w:sz w:val="24"/>
+          <w:szCs w:val="24"/>
+        </w:rPr>
+        <w:t xml:space="preserve"> functions are executed sequentially until goal state is found: </w:t>
+      </w:r>
+      <w:proofErr w:type="spellStart"/>
+      <w:proofErr w:type="gramStart"/>
+      <w:r>
+        <w:rPr>
+          <w:rFonts w:ascii="Consolas" w:hAnsi="Consolas" w:cs="Times New Roman"/>
+          <w:sz w:val="24"/>
+          <w:szCs w:val="24"/>
+        </w:rPr>
+        <w:t>humanMove</w:t>
+      </w:r>
+      <w:proofErr w:type="spellEnd"/>
+      <w:r>
+        <w:rPr>
+          <w:rFonts w:ascii="Consolas" w:hAnsi="Consolas" w:cs="Times New Roman"/>
+          <w:sz w:val="24"/>
+          <w:szCs w:val="24"/>
+        </w:rPr>
+        <w:t>(</w:t>
+      </w:r>
+      <w:proofErr w:type="gramEnd"/>
+      <w:r>
+        <w:rPr>
+          <w:rFonts w:ascii="Consolas" w:hAnsi="Consolas" w:cs="Times New Roman"/>
+          <w:sz w:val="24"/>
+          <w:szCs w:val="24"/>
+        </w:rPr>
+        <w:t>)</w:t>
+      </w:r>
+      <w:r>
+        <w:rPr>
+          <w:rFonts w:ascii="Times New Roman" w:hAnsi="Times New Roman" w:cs="Times New Roman"/>
+          <w:sz w:val="24"/>
+          <w:szCs w:val="24"/>
+        </w:rPr>
+        <w:t xml:space="preserve">, </w:t>
+      </w:r>
+      <w:proofErr w:type="spellStart"/>
+      <w:r>
+        <w:rPr>
+          <w:rFonts w:ascii="Consolas" w:hAnsi="Consolas" w:cs="Times New Roman"/>
+          <w:sz w:val="24"/>
+          <w:szCs w:val="24"/>
+        </w:rPr>
+        <w:t>aiMove</w:t>
+      </w:r>
+      <w:proofErr w:type="spellEnd"/>
+      <w:r>
+        <w:rPr>
+          <w:rFonts w:ascii="Consolas" w:hAnsi="Consolas" w:cs="Times New Roman"/>
+          <w:sz w:val="24"/>
+          <w:szCs w:val="24"/>
+        </w:rPr>
+        <w:t>()</w:t>
+      </w:r>
+      <w:r>
+        <w:rPr>
+          <w:rFonts w:ascii="Times New Roman" w:hAnsi="Times New Roman" w:cs="Times New Roman"/>
+          <w:sz w:val="24"/>
+          <w:szCs w:val="24"/>
+        </w:rPr>
+        <w:t xml:space="preserve"> and </w:t>
+      </w:r>
+      <w:proofErr w:type="spellStart"/>
+      <w:r>
+        <w:rPr>
+          <w:rFonts w:ascii="Consolas" w:hAnsi="Consolas" w:cs="Times New Roman"/>
+          <w:sz w:val="24"/>
+          <w:szCs w:val="24"/>
+        </w:rPr>
+        <w:t>displayBoard</w:t>
+      </w:r>
+      <w:proofErr w:type="spellEnd"/>
+      <w:r>
+        <w:rPr>
+          <w:rFonts w:ascii="Consolas" w:hAnsi="Consolas" w:cs="Times New Roman"/>
+          <w:sz w:val="24"/>
+          <w:szCs w:val="24"/>
+        </w:rPr>
+        <w:t>()</w:t>
+      </w:r>
+      <w:r>
+        <w:rPr>
+          <w:rFonts w:ascii="Times New Roman" w:hAnsi="Times New Roman" w:cs="Times New Roman"/>
+          <w:sz w:val="24"/>
+          <w:szCs w:val="24"/>
+        </w:rPr>
+        <w:t xml:space="preserve">. A response of ‘n’ would run the sequence </w:t>
+      </w:r>
+      <w:proofErr w:type="spellStart"/>
+      <w:proofErr w:type="gramStart"/>
+      <w:r>
+        <w:rPr>
+          <w:rFonts w:ascii="Consolas" w:hAnsi="Consolas" w:cs="Times New Roman"/>
+          <w:sz w:val="24"/>
+          <w:szCs w:val="24"/>
+        </w:rPr>
+        <w:t>aiMove</w:t>
+      </w:r>
+      <w:proofErr w:type="spellEnd"/>
+      <w:r>
+        <w:rPr>
+          <w:rFonts w:ascii="Consolas" w:hAnsi="Consolas" w:cs="Times New Roman"/>
+          <w:sz w:val="24"/>
+          <w:szCs w:val="24"/>
+        </w:rPr>
+        <w:t>(</w:t>
+      </w:r>
+      <w:proofErr w:type="gramEnd"/>
+      <w:r>
+        <w:rPr>
+          <w:rFonts w:ascii="Consolas" w:hAnsi="Consolas" w:cs="Times New Roman"/>
+          <w:sz w:val="24"/>
+          <w:szCs w:val="24"/>
+        </w:rPr>
+        <w:t>)</w:t>
+      </w:r>
+      <w:r>
+        <w:rPr>
+          <w:rFonts w:ascii="Times New Roman" w:hAnsi="Times New Roman" w:cs="Times New Roman"/>
+          <w:sz w:val="24"/>
+          <w:szCs w:val="24"/>
+        </w:rPr>
+        <w:t xml:space="preserve">, </w:t>
+      </w:r>
+      <w:proofErr w:type="spellStart"/>
+      <w:r>
+        <w:rPr>
+          <w:rFonts w:ascii="Consolas" w:hAnsi="Consolas" w:cs="Times New Roman"/>
+          <w:sz w:val="24"/>
+          <w:szCs w:val="24"/>
+        </w:rPr>
+        <w:t>humanMove</w:t>
+      </w:r>
+      <w:proofErr w:type="spellEnd"/>
+      <w:r>
+        <w:rPr>
+          <w:rFonts w:ascii="Consolas" w:hAnsi="Consolas" w:cs="Times New Roman"/>
+          <w:sz w:val="24"/>
+          <w:szCs w:val="24"/>
+        </w:rPr>
+        <w:t>()</w:t>
+      </w:r>
+      <w:r>
+        <w:rPr>
+          <w:rFonts w:ascii="Times New Roman" w:hAnsi="Times New Roman" w:cs="Times New Roman"/>
+          <w:sz w:val="24"/>
+          <w:szCs w:val="24"/>
+        </w:rPr>
+        <w:t xml:space="preserve"> and </w:t>
+      </w:r>
+      <w:proofErr w:type="spellStart"/>
+      <w:r>
+        <w:rPr>
+          <w:rFonts w:ascii="Consolas" w:hAnsi="Consolas" w:cs="Times New Roman"/>
+          <w:sz w:val="24"/>
+          <w:szCs w:val="24"/>
+        </w:rPr>
+        <w:t>displayBoard</w:t>
+      </w:r>
+      <w:proofErr w:type="spellEnd"/>
+      <w:r>
+        <w:rPr>
+          <w:rFonts w:ascii="Consolas" w:hAnsi="Consolas" w:cs="Times New Roman"/>
+          <w:sz w:val="24"/>
+          <w:szCs w:val="24"/>
+        </w:rPr>
+        <w:t>()</w:t>
+      </w:r>
+      <w:r>
+        <w:rPr>
+          <w:rFonts w:ascii="Times New Roman" w:hAnsi="Times New Roman" w:cs="Times New Roman"/>
+          <w:sz w:val="24"/>
+          <w:szCs w:val="24"/>
+        </w:rPr>
+        <w:t>.</w:t>
       </w:r>
       <w:bookmarkStart w:id="0" w:name="_GoBack"/>
       <w:bookmarkEnd w:id="0"/>
+    </w:p>
+    <w:p>
+      <w:pPr>
+        <w:spacing w:line="480" w:lineRule="auto"/>
+        <w:ind w:firstLine="720"/>
+        <w:rPr>
+          <w:rFonts w:ascii="Times New Roman" w:hAnsi="Times New Roman" w:cs="Times New Roman"/>
+          <w:sz w:val="24"/>
+          <w:szCs w:val="24"/>
+        </w:rPr>
+      </w:pPr>
+      <w:proofErr w:type="spellStart"/>
+      <w:proofErr w:type="gramStart"/>
+      <w:r>
+        <w:rPr>
+          <w:rFonts w:ascii="Consolas" w:hAnsi="Consolas" w:cs="Times New Roman"/>
+          <w:sz w:val="24"/>
+          <w:szCs w:val="24"/>
+        </w:rPr>
+        <w:t>humanMove</w:t>
+      </w:r>
+      <w:proofErr w:type="spellEnd"/>
+      <w:r>
+        <w:rPr>
+          <w:rFonts w:ascii="Consolas" w:hAnsi="Consolas" w:cs="Times New Roman"/>
+          <w:sz w:val="24"/>
+          <w:szCs w:val="24"/>
+        </w:rPr>
+        <w:t>(</w:t>
+      </w:r>
+      <w:proofErr w:type="gramEnd"/>
+      <w:r>
+        <w:rPr>
+          <w:rFonts w:ascii="Consolas" w:hAnsi="Consolas" w:cs="Times New Roman"/>
+          <w:sz w:val="24"/>
+          <w:szCs w:val="24"/>
+        </w:rPr>
+        <w:t>)</w:t>
+      </w:r>
+      <w:r>
+        <w:rPr>
+          <w:rFonts w:ascii="Times New Roman" w:hAnsi="Times New Roman" w:cs="Times New Roman"/>
+          <w:sz w:val="24"/>
+          <w:szCs w:val="24"/>
+        </w:rPr>
+        <w:t xml:space="preserve"> first ch</w:t>
+      </w:r>
+      <w:r>
+        <w:rPr>
+          <w:rFonts w:ascii="Times New Roman" w:hAnsi="Times New Roman" w:cs="Times New Roman"/>
+          <w:sz w:val="24"/>
+          <w:szCs w:val="24"/>
+        </w:rPr>
+        <w:t xml:space="preserve">ecks if the human agent has a choice as to what board she should play on. If board has the value of 0 in </w:t>
+      </w:r>
+      <w:proofErr w:type="spellStart"/>
+      <w:proofErr w:type="gramStart"/>
+      <w:r>
+        <w:rPr>
+          <w:rFonts w:ascii="Consolas" w:hAnsi="Consolas" w:cs="Times New Roman"/>
+          <w:sz w:val="24"/>
+          <w:szCs w:val="24"/>
+        </w:rPr>
+        <w:t>humanMove</w:t>
+      </w:r>
+      <w:proofErr w:type="spellEnd"/>
+      <w:r>
+        <w:rPr>
+          <w:rFonts w:ascii="Consolas" w:hAnsi="Consolas" w:cs="Times New Roman"/>
+          <w:sz w:val="24"/>
+          <w:szCs w:val="24"/>
+        </w:rPr>
+        <w:t>(</w:t>
+      </w:r>
+      <w:proofErr w:type="gramEnd"/>
+      <w:r>
+        <w:rPr>
+          <w:rFonts w:ascii="Consolas" w:hAnsi="Consolas" w:cs="Times New Roman"/>
+          <w:sz w:val="24"/>
+          <w:szCs w:val="24"/>
+        </w:rPr>
+        <w:t>)</w:t>
+      </w:r>
+      <w:r>
+        <w:rPr>
+          <w:rFonts w:ascii="Times New Roman" w:hAnsi="Times New Roman" w:cs="Times New Roman"/>
+          <w:sz w:val="24"/>
+          <w:szCs w:val="24"/>
+        </w:rPr>
+        <w:t xml:space="preserve">, then the human agent is free to choose the board position and is therefore prompted to choose one. If board has any other value, then that value </w:t>
+      </w:r>
+      <w:r>
+        <w:rPr>
+          <w:rFonts w:ascii="Times New Roman" w:hAnsi="Times New Roman" w:cs="Times New Roman"/>
+          <w:sz w:val="24"/>
+          <w:szCs w:val="24"/>
+        </w:rPr>
+        <w:t xml:space="preserve">stored in board </w:t>
+      </w:r>
+      <w:r>
+        <w:rPr>
+          <w:rFonts w:ascii="Times New Roman" w:hAnsi="Times New Roman" w:cs="Times New Roman"/>
+          <w:sz w:val="24"/>
+          <w:szCs w:val="24"/>
+        </w:rPr>
+        <w:t>refers to the board where the human agent is forced to play</w:t>
+      </w:r>
+      <w:r>
+        <w:rPr>
+          <w:rFonts w:ascii="Times New Roman" w:hAnsi="Times New Roman" w:cs="Times New Roman"/>
+          <w:sz w:val="24"/>
+          <w:szCs w:val="24"/>
+        </w:rPr>
+        <w:t>, in which case the user is not prompted to choose a board</w:t>
+      </w:r>
+      <w:r>
+        <w:rPr>
+          <w:rFonts w:ascii="Times New Roman" w:hAnsi="Times New Roman" w:cs="Times New Roman"/>
+          <w:sz w:val="24"/>
+          <w:szCs w:val="24"/>
+        </w:rPr>
+        <w:t xml:space="preserve">. </w:t>
+      </w:r>
+    </w:p>
+    <w:p>
+      <w:pPr>
+        <w:spacing w:line="480" w:lineRule="auto"/>
+        <w:ind w:firstLine="720"/>
+        <w:rPr>
+          <w:rFonts w:ascii="Times New Roman" w:hAnsi="Times New Roman" w:cs="Times New Roman"/>
+          <w:sz w:val="24"/>
+          <w:szCs w:val="24"/>
+        </w:rPr>
+      </w:pPr>
+      <w:proofErr w:type="spellStart"/>
+      <w:proofErr w:type="gramStart"/>
+      <w:r>
+        <w:rPr>
+          <w:rFonts w:ascii="Consolas" w:hAnsi="Consolas" w:cs="Times New Roman"/>
+          <w:sz w:val="24"/>
+          <w:szCs w:val="24"/>
+        </w:rPr>
+        <w:t>aiMove</w:t>
+      </w:r>
+      <w:proofErr w:type="spellEnd"/>
+      <w:r>
+        <w:rPr>
+          <w:rFonts w:ascii="Consolas" w:hAnsi="Consolas" w:cs="Times New Roman"/>
+          <w:sz w:val="24"/>
+          <w:szCs w:val="24"/>
+        </w:rPr>
+        <w:t>(</w:t>
+      </w:r>
+      <w:proofErr w:type="gramEnd"/>
+      <w:r>
+        <w:rPr>
+          <w:rFonts w:ascii="Consolas" w:hAnsi="Consolas" w:cs="Times New Roman"/>
+          <w:sz w:val="24"/>
+          <w:szCs w:val="24"/>
+        </w:rPr>
+        <w:t>)</w:t>
+      </w:r>
+      <w:r>
+        <w:rPr>
+          <w:rFonts w:ascii="Times New Roman" w:hAnsi="Times New Roman" w:cs="Times New Roman"/>
+          <w:sz w:val="24"/>
+          <w:szCs w:val="24"/>
+        </w:rPr>
+        <w:t xml:space="preserve"> first sets the depth of the </w:t>
+      </w:r>
+      <w:proofErr w:type="spellStart"/>
+      <w:r>
+        <w:rPr>
+          <w:rFonts w:ascii="Consolas" w:hAnsi="Consolas" w:cs="Times New Roman"/>
+          <w:sz w:val="24"/>
+          <w:szCs w:val="24"/>
+        </w:rPr>
+        <w:t>activeState</w:t>
+      </w:r>
+      <w:proofErr w:type="spellEnd"/>
+      <w:r>
+        <w:rPr>
+          <w:rFonts w:ascii="Times New Roman" w:hAnsi="Times New Roman" w:cs="Times New Roman"/>
+          <w:sz w:val="24"/>
+          <w:szCs w:val="24"/>
+        </w:rPr>
+        <w:t xml:space="preserve"> to 0. This is because we are implementin</w:t>
+      </w:r>
+      <w:r>
+        <w:rPr>
+          <w:rFonts w:ascii="Times New Roman" w:hAnsi="Times New Roman" w:cs="Times New Roman"/>
+          <w:sz w:val="24"/>
+          <w:szCs w:val="24"/>
+        </w:rPr>
+        <w:t>g a depth limited search (depth is 10). So</w:t>
+      </w:r>
+      <w:r>
+        <w:rPr>
+          <w:rFonts w:ascii="Times New Roman" w:hAnsi="Times New Roman" w:cs="Times New Roman"/>
+          <w:sz w:val="24"/>
+          <w:szCs w:val="24"/>
+        </w:rPr>
+        <w:t xml:space="preserve"> each time </w:t>
+      </w:r>
+      <w:proofErr w:type="spellStart"/>
+      <w:proofErr w:type="gramStart"/>
+      <w:r>
+        <w:rPr>
+          <w:rFonts w:ascii="Consolas" w:hAnsi="Consolas" w:cs="Times New Roman"/>
+          <w:sz w:val="24"/>
+          <w:szCs w:val="24"/>
+        </w:rPr>
+        <w:t>hMinimaxDecision</w:t>
+      </w:r>
+      <w:proofErr w:type="spellEnd"/>
+      <w:r>
+        <w:rPr>
+          <w:rFonts w:ascii="Consolas" w:hAnsi="Consolas" w:cs="Times New Roman"/>
+          <w:sz w:val="24"/>
+          <w:szCs w:val="24"/>
+        </w:rPr>
+        <w:t>(</w:t>
+      </w:r>
+      <w:proofErr w:type="gramEnd"/>
+      <w:r>
+        <w:rPr>
+          <w:rFonts w:ascii="Consolas" w:hAnsi="Consolas" w:cs="Times New Roman"/>
+          <w:sz w:val="24"/>
+          <w:szCs w:val="24"/>
+        </w:rPr>
+        <w:t>)</w:t>
+      </w:r>
+      <w:r>
+        <w:rPr>
+          <w:rFonts w:ascii="Times New Roman" w:hAnsi="Times New Roman" w:cs="Times New Roman"/>
+          <w:sz w:val="24"/>
+          <w:szCs w:val="24"/>
+        </w:rPr>
+        <w:t xml:space="preserve"> is called from </w:t>
+      </w:r>
+      <w:proofErr w:type="spellStart"/>
+      <w:r>
+        <w:rPr>
+          <w:rFonts w:ascii="Consolas" w:hAnsi="Consolas" w:cs="Times New Roman"/>
+          <w:sz w:val="24"/>
+          <w:szCs w:val="24"/>
+        </w:rPr>
+        <w:t>aiMove</w:t>
+      </w:r>
+      <w:proofErr w:type="spellEnd"/>
+      <w:r>
+        <w:rPr>
+          <w:rFonts w:ascii="Consolas" w:hAnsi="Consolas" w:cs="Times New Roman"/>
+          <w:sz w:val="24"/>
+          <w:szCs w:val="24"/>
+        </w:rPr>
+        <w:t>()</w:t>
+      </w:r>
+      <w:r>
+        <w:rPr>
+          <w:rFonts w:ascii="Times New Roman" w:hAnsi="Times New Roman" w:cs="Times New Roman"/>
+          <w:sz w:val="24"/>
+          <w:szCs w:val="24"/>
+        </w:rPr>
+        <w:t>,</w:t>
+      </w:r>
+      <w:r>
+        <w:rPr>
+          <w:rFonts w:ascii="Times New Roman" w:hAnsi="Times New Roman" w:cs="Times New Roman"/>
+          <w:sz w:val="24"/>
+          <w:szCs w:val="24"/>
+        </w:rPr>
+        <w:t xml:space="preserve"> we make sure that the depth of the state we’re starting </w:t>
+      </w:r>
+      <w:proofErr w:type="spellStart"/>
+      <w:r>
+        <w:rPr>
+          <w:rFonts w:ascii="Consolas" w:hAnsi="Consolas" w:cs="Times New Roman"/>
+          <w:sz w:val="24"/>
+          <w:szCs w:val="24"/>
+        </w:rPr>
+        <w:t>hMinimaxDecision</w:t>
+      </w:r>
+      <w:proofErr w:type="spellEnd"/>
+      <w:r>
+        <w:rPr>
+          <w:rFonts w:ascii="Consolas" w:hAnsi="Consolas" w:cs="Times New Roman"/>
+          <w:sz w:val="24"/>
+          <w:szCs w:val="24"/>
+        </w:rPr>
+        <w:t>()</w:t>
+      </w:r>
+      <w:r>
+        <w:rPr>
+          <w:rFonts w:ascii="Consolas" w:hAnsi="Consolas" w:cs="Times New Roman"/>
+          <w:sz w:val="24"/>
+          <w:szCs w:val="24"/>
+        </w:rPr>
+        <w:t xml:space="preserve"> </w:t>
+      </w:r>
+      <w:r>
+        <w:rPr>
+          <w:rFonts w:ascii="Times New Roman" w:hAnsi="Times New Roman" w:cs="Times New Roman"/>
+          <w:sz w:val="24"/>
+          <w:szCs w:val="24"/>
+        </w:rPr>
+        <w:t xml:space="preserve">on is 0. </w:t>
+      </w:r>
+      <w:proofErr w:type="spellStart"/>
+      <w:proofErr w:type="gramStart"/>
+      <w:r>
+        <w:rPr>
+          <w:rFonts w:ascii="Consolas" w:hAnsi="Consolas" w:cs="Times New Roman"/>
+          <w:sz w:val="24"/>
+          <w:szCs w:val="24"/>
+        </w:rPr>
+        <w:t>hMinimimaxDecision</w:t>
+      </w:r>
+      <w:proofErr w:type="spellEnd"/>
+      <w:r>
+        <w:rPr>
+          <w:rFonts w:ascii="Consolas" w:hAnsi="Consolas" w:cs="Times New Roman"/>
+          <w:sz w:val="24"/>
+          <w:szCs w:val="24"/>
+        </w:rPr>
+        <w:t>(</w:t>
+      </w:r>
+      <w:proofErr w:type="gramEnd"/>
+      <w:r>
+        <w:rPr>
+          <w:rFonts w:ascii="Consolas" w:hAnsi="Consolas" w:cs="Times New Roman"/>
+          <w:sz w:val="24"/>
+          <w:szCs w:val="24"/>
+        </w:rPr>
+        <w:t>)</w:t>
+      </w:r>
+      <w:r>
+        <w:rPr>
+          <w:rFonts w:ascii="Consolas" w:hAnsi="Consolas" w:cs="Times New Roman"/>
+          <w:sz w:val="24"/>
+          <w:szCs w:val="24"/>
+        </w:rPr>
+        <w:t xml:space="preserve"> </w:t>
+      </w:r>
+      <w:r>
+        <w:rPr>
+          <w:rFonts w:ascii="Times New Roman" w:hAnsi="Times New Roman" w:cs="Times New Roman"/>
+          <w:sz w:val="24"/>
+          <w:szCs w:val="24"/>
+        </w:rPr>
+        <w:t xml:space="preserve">returns the best action, so we set the new </w:t>
+      </w:r>
+      <w:proofErr w:type="spellStart"/>
+      <w:r>
+        <w:rPr>
+          <w:rFonts w:ascii="Consolas" w:hAnsi="Consolas" w:cs="Times New Roman"/>
+          <w:sz w:val="24"/>
+          <w:szCs w:val="24"/>
+        </w:rPr>
+        <w:t>activeState</w:t>
+      </w:r>
+      <w:proofErr w:type="spellEnd"/>
+      <w:r>
+        <w:rPr>
+          <w:rFonts w:ascii="Times New Roman" w:hAnsi="Times New Roman" w:cs="Times New Roman"/>
+          <w:sz w:val="24"/>
+          <w:szCs w:val="24"/>
+        </w:rPr>
+        <w:t xml:space="preserve"> to </w:t>
+      </w:r>
+      <w:r>
+        <w:rPr>
+          <w:rFonts w:ascii="Consolas" w:hAnsi="Consolas" w:cs="Times New Roman"/>
+          <w:sz w:val="24"/>
+          <w:szCs w:val="24"/>
+        </w:rPr>
+        <w:t>result(</w:t>
+      </w:r>
+      <w:proofErr w:type="spellStart"/>
+      <w:r>
+        <w:rPr>
+          <w:rFonts w:ascii="Consolas" w:hAnsi="Consolas" w:cs="Times New Roman"/>
+          <w:sz w:val="24"/>
+          <w:szCs w:val="24"/>
+        </w:rPr>
+        <w:t>activeState</w:t>
+      </w:r>
+      <w:proofErr w:type="spellEnd"/>
+      <w:r>
+        <w:rPr>
+          <w:rFonts w:ascii="Consolas" w:hAnsi="Consolas" w:cs="Times New Roman"/>
+          <w:sz w:val="24"/>
+          <w:szCs w:val="24"/>
+        </w:rPr>
+        <w:t xml:space="preserve">, </w:t>
+      </w:r>
+      <w:proofErr w:type="spellStart"/>
+      <w:r>
+        <w:rPr>
+          <w:rFonts w:ascii="Consolas" w:hAnsi="Consolas" w:cs="Times New Roman"/>
+          <w:sz w:val="24"/>
+          <w:szCs w:val="24"/>
+        </w:rPr>
+        <w:t>hMinimaxDecision</w:t>
+      </w:r>
+      <w:proofErr w:type="spellEnd"/>
+      <w:r>
+        <w:rPr>
+          <w:rFonts w:ascii="Consolas" w:hAnsi="Consolas" w:cs="Times New Roman"/>
+          <w:sz w:val="24"/>
+          <w:szCs w:val="24"/>
+        </w:rPr>
+        <w:t>(</w:t>
+      </w:r>
+      <w:proofErr w:type="spellStart"/>
+      <w:r>
+        <w:rPr>
+          <w:rFonts w:ascii="Consolas" w:hAnsi="Consolas" w:cs="Times New Roman"/>
+          <w:sz w:val="24"/>
+          <w:szCs w:val="24"/>
+        </w:rPr>
+        <w:t>activeState</w:t>
+      </w:r>
+      <w:proofErr w:type="spellEnd"/>
+      <w:r>
+        <w:rPr>
+          <w:rFonts w:ascii="Consolas" w:hAnsi="Consolas" w:cs="Times New Roman"/>
+          <w:sz w:val="24"/>
+          <w:szCs w:val="24"/>
+        </w:rPr>
+        <w:t>))</w:t>
+      </w:r>
+      <w:r>
+        <w:rPr>
+          <w:rFonts w:ascii="Times New Roman" w:hAnsi="Times New Roman" w:cs="Times New Roman"/>
+          <w:sz w:val="24"/>
+          <w:szCs w:val="24"/>
+        </w:rPr>
+        <w:t xml:space="preserve">. </w:t>
+      </w:r>
+    </w:p>
+    <w:p>
+      <w:pPr>
+        <w:spacing w:line="480" w:lineRule="auto"/>
+        <w:ind w:firstLine="720"/>
+        <w:rPr>
+          <w:rFonts w:ascii="Times New Roman" w:hAnsi="Times New Roman" w:cs="Times New Roman"/>
+          <w:sz w:val="24"/>
+          <w:szCs w:val="24"/>
+        </w:rPr>
+      </w:pPr>
+      <w:r>
+        <w:rPr>
+          <w:rFonts w:ascii="Times New Roman" w:hAnsi="Times New Roman" w:cs="Times New Roman"/>
+          <w:sz w:val="24"/>
+          <w:szCs w:val="24"/>
+        </w:rPr>
+        <w:t>The result function does four things:</w:t>
+      </w:r>
+    </w:p>
+    <w:p>
+      <w:pPr>
+        <w:pStyle w:val="ListParagraph"/>
+        <w:numPr>
+          <w:ilvl w:val="0"/>
+          <w:numId w:val="1"/>
+        </w:numPr>
+        <w:spacing w:line="480" w:lineRule="auto"/>
+        <w:ind w:firstLine="720"/>
+        <w:rPr>
+          <w:rFonts w:ascii="Times New Roman" w:hAnsi="Times New Roman" w:cs="Times New Roman"/>
+          <w:sz w:val="24"/>
+          <w:szCs w:val="24"/>
+        </w:rPr>
+      </w:pPr>
+      <w:r>
+        <w:rPr>
+          <w:rFonts w:ascii="Times New Roman" w:hAnsi="Times New Roman" w:cs="Times New Roman"/>
+          <w:sz w:val="24"/>
+          <w:szCs w:val="24"/>
+        </w:rPr>
+        <w:t>Adds the move on the board.</w:t>
+      </w:r>
+    </w:p>
+    <w:p>
+      <w:pPr>
+        <w:pStyle w:val="ListParagraph"/>
+        <w:numPr>
+          <w:ilvl w:val="0"/>
+          <w:numId w:val="1"/>
+        </w:numPr>
+        <w:spacing w:line="480" w:lineRule="auto"/>
+        <w:ind w:firstLine="720"/>
+        <w:rPr>
+          <w:rFonts w:ascii="Times New Roman" w:hAnsi="Times New Roman" w:cs="Times New Roman"/>
+          <w:sz w:val="24"/>
+          <w:szCs w:val="24"/>
+        </w:rPr>
+      </w:pPr>
+      <w:r>
+        <w:rPr>
+          <w:rFonts w:ascii="Times New Roman" w:hAnsi="Times New Roman" w:cs="Times New Roman"/>
+          <w:sz w:val="24"/>
+          <w:szCs w:val="24"/>
+        </w:rPr>
+        <w:t xml:space="preserve">Changes the </w:t>
+      </w:r>
+      <w:proofErr w:type="spellStart"/>
+      <w:r>
+        <w:rPr>
+          <w:rFonts w:ascii="Consolas" w:hAnsi="Consolas" w:cs="Times New Roman"/>
+          <w:sz w:val="24"/>
+          <w:szCs w:val="24"/>
+        </w:rPr>
+        <w:t>activePlayer</w:t>
+      </w:r>
+      <w:proofErr w:type="spellEnd"/>
+      <w:r>
+        <w:rPr>
+          <w:rFonts w:ascii="Consolas" w:hAnsi="Consolas" w:cs="Times New Roman"/>
+          <w:sz w:val="24"/>
+          <w:szCs w:val="24"/>
+        </w:rPr>
+        <w:t xml:space="preserve"> </w:t>
+      </w:r>
+      <w:r>
+        <w:rPr>
+          <w:rFonts w:ascii="Times New Roman" w:hAnsi="Times New Roman" w:cs="Times New Roman"/>
+          <w:sz w:val="24"/>
+          <w:szCs w:val="24"/>
+        </w:rPr>
+        <w:t>from</w:t>
+      </w:r>
+      <w:r>
+        <w:rPr>
+          <w:rFonts w:ascii="Times New Roman" w:hAnsi="Times New Roman" w:cs="Times New Roman"/>
+          <w:sz w:val="24"/>
+          <w:szCs w:val="24"/>
+        </w:rPr>
+        <w:t xml:space="preserve"> </w:t>
+      </w:r>
+      <w:r>
+        <w:rPr>
+          <w:rFonts w:ascii="Consolas" w:hAnsi="Consolas" w:cs="Times New Roman"/>
+          <w:sz w:val="24"/>
+          <w:szCs w:val="24"/>
+        </w:rPr>
+        <w:t>“O</w:t>
+      </w:r>
+      <w:r>
+        <w:rPr>
+          <w:rFonts w:ascii="Consolas" w:hAnsi="Consolas" w:cs="Times New Roman"/>
+          <w:sz w:val="24"/>
+          <w:szCs w:val="24"/>
+        </w:rPr>
+        <w:t xml:space="preserve">” </w:t>
+      </w:r>
+      <w:r>
+        <w:rPr>
+          <w:rFonts w:ascii="Times New Roman" w:hAnsi="Times New Roman" w:cs="Times New Roman"/>
+          <w:sz w:val="24"/>
+          <w:szCs w:val="24"/>
+        </w:rPr>
+        <w:t>to</w:t>
+      </w:r>
+      <w:r>
+        <w:rPr>
+          <w:rFonts w:ascii="Consolas" w:hAnsi="Consolas" w:cs="Times New Roman"/>
+          <w:sz w:val="24"/>
+          <w:szCs w:val="24"/>
+        </w:rPr>
+        <w:t xml:space="preserve"> “X</w:t>
+      </w:r>
+      <w:r>
+        <w:rPr>
+          <w:rFonts w:ascii="Consolas" w:hAnsi="Consolas" w:cs="Times New Roman"/>
+          <w:sz w:val="24"/>
+          <w:szCs w:val="24"/>
+        </w:rPr>
+        <w:t>”</w:t>
+      </w:r>
+      <w:r>
+        <w:rPr>
+          <w:rFonts w:ascii="Times New Roman" w:hAnsi="Times New Roman" w:cs="Times New Roman"/>
+          <w:sz w:val="24"/>
+          <w:szCs w:val="24"/>
+        </w:rPr>
+        <w:t>,</w:t>
+      </w:r>
+      <w:r>
+        <w:rPr>
+          <w:rFonts w:ascii="Consolas" w:hAnsi="Consolas" w:cs="Times New Roman"/>
+          <w:sz w:val="24"/>
+          <w:szCs w:val="24"/>
+        </w:rPr>
+        <w:t xml:space="preserve"> </w:t>
+      </w:r>
+      <w:r>
+        <w:rPr>
+          <w:rFonts w:ascii="Times New Roman" w:hAnsi="Times New Roman" w:cs="Times New Roman"/>
+          <w:sz w:val="24"/>
+          <w:szCs w:val="24"/>
+        </w:rPr>
+        <w:t>or from</w:t>
+      </w:r>
+      <w:r>
+        <w:rPr>
+          <w:rFonts w:ascii="Consolas" w:hAnsi="Consolas" w:cs="Times New Roman"/>
+          <w:sz w:val="24"/>
+          <w:szCs w:val="24"/>
+        </w:rPr>
+        <w:t xml:space="preserve"> “X”</w:t>
+      </w:r>
+      <w:r>
+        <w:rPr>
+          <w:rFonts w:ascii="Consolas" w:hAnsi="Consolas" w:cs="Times New Roman"/>
+          <w:sz w:val="24"/>
+          <w:szCs w:val="24"/>
+        </w:rPr>
+        <w:t xml:space="preserve"> </w:t>
+      </w:r>
+      <w:r>
+        <w:rPr>
+          <w:rFonts w:ascii="Times New Roman" w:hAnsi="Times New Roman" w:cs="Times New Roman"/>
+          <w:sz w:val="24"/>
+          <w:szCs w:val="24"/>
+        </w:rPr>
+        <w:t>to</w:t>
+      </w:r>
+      <w:r>
+        <w:rPr>
+          <w:rFonts w:ascii="Consolas" w:hAnsi="Consolas" w:cs="Times New Roman"/>
+          <w:sz w:val="24"/>
+          <w:szCs w:val="24"/>
+        </w:rPr>
+        <w:t xml:space="preserve"> “O”</w:t>
+      </w:r>
+    </w:p>
+    <w:p>
+      <w:pPr>
+        <w:pStyle w:val="ListParagraph"/>
+        <w:numPr>
+          <w:ilvl w:val="0"/>
+          <w:numId w:val="1"/>
+        </w:numPr>
+        <w:spacing w:line="480" w:lineRule="auto"/>
+        <w:ind w:firstLine="720"/>
+        <w:rPr>
+          <w:rFonts w:ascii="Times New Roman" w:hAnsi="Times New Roman" w:cs="Times New Roman"/>
+          <w:sz w:val="24"/>
+          <w:szCs w:val="24"/>
+        </w:rPr>
+      </w:pPr>
+      <w:r>
+        <w:rPr>
+          <w:rFonts w:ascii="Times New Roman" w:hAnsi="Times New Roman" w:cs="Times New Roman"/>
+          <w:sz w:val="24"/>
+          <w:szCs w:val="24"/>
+        </w:rPr>
+        <w:t>S</w:t>
+      </w:r>
+      <w:r>
+        <w:rPr>
+          <w:rFonts w:ascii="Times New Roman" w:hAnsi="Times New Roman" w:cs="Times New Roman"/>
+          <w:sz w:val="24"/>
+          <w:szCs w:val="24"/>
+        </w:rPr>
+        <w:t xml:space="preserve">ets the cost of the </w:t>
+      </w:r>
+      <w:r>
+        <w:rPr>
+          <w:rFonts w:ascii="Times New Roman" w:hAnsi="Times New Roman" w:cs="Times New Roman"/>
+          <w:sz w:val="24"/>
+          <w:szCs w:val="24"/>
+        </w:rPr>
+        <w:t xml:space="preserve">successor </w:t>
+      </w:r>
+      <w:r>
+        <w:rPr>
+          <w:rFonts w:ascii="Times New Roman" w:hAnsi="Times New Roman" w:cs="Times New Roman"/>
+          <w:sz w:val="24"/>
+          <w:szCs w:val="24"/>
+        </w:rPr>
+        <w:t>state one more than the cost of previous state</w:t>
+      </w:r>
+    </w:p>
+    <w:p>
+      <w:pPr>
+        <w:pStyle w:val="ListParagraph"/>
+        <w:numPr>
+          <w:ilvl w:val="0"/>
+          <w:numId w:val="1"/>
+        </w:numPr>
+        <w:spacing w:line="480" w:lineRule="auto"/>
+        <w:ind w:firstLine="720"/>
+        <w:rPr>
+          <w:rFonts w:ascii="Times New Roman" w:hAnsi="Times New Roman" w:cs="Times New Roman"/>
+          <w:sz w:val="24"/>
+          <w:szCs w:val="24"/>
+        </w:rPr>
+      </w:pPr>
+      <w:r>
+        <w:rPr>
+          <w:rFonts w:ascii="Times New Roman" w:hAnsi="Times New Roman" w:cs="Times New Roman"/>
+          <w:sz w:val="24"/>
+          <w:szCs w:val="24"/>
+        </w:rPr>
+        <w:t>S</w:t>
+      </w:r>
+      <w:r>
+        <w:rPr>
+          <w:rFonts w:ascii="Times New Roman" w:hAnsi="Times New Roman" w:cs="Times New Roman"/>
+          <w:sz w:val="24"/>
+          <w:szCs w:val="24"/>
+        </w:rPr>
+        <w:t xml:space="preserve">ets the </w:t>
+      </w:r>
+      <w:r>
+        <w:rPr>
+          <w:rFonts w:ascii="Times New Roman" w:hAnsi="Times New Roman" w:cs="Times New Roman"/>
+          <w:sz w:val="24"/>
+          <w:szCs w:val="24"/>
+        </w:rPr>
+        <w:t>depth</w:t>
+      </w:r>
+      <w:r>
+        <w:rPr>
+          <w:rFonts w:ascii="Times New Roman" w:hAnsi="Times New Roman" w:cs="Times New Roman"/>
+          <w:sz w:val="24"/>
+          <w:szCs w:val="24"/>
+        </w:rPr>
+        <w:t xml:space="preserve"> of the </w:t>
+      </w:r>
+      <w:r>
+        <w:rPr>
+          <w:rFonts w:ascii="Times New Roman" w:hAnsi="Times New Roman" w:cs="Times New Roman"/>
+          <w:sz w:val="24"/>
+          <w:szCs w:val="24"/>
+        </w:rPr>
+        <w:t xml:space="preserve">successor </w:t>
+      </w:r>
+      <w:r>
+        <w:rPr>
+          <w:rFonts w:ascii="Times New Roman" w:hAnsi="Times New Roman" w:cs="Times New Roman"/>
+          <w:sz w:val="24"/>
+          <w:szCs w:val="24"/>
+        </w:rPr>
+        <w:t>state one more than the cost of previous state</w:t>
+      </w:r>
+    </w:p>
+    <w:p>
+      <w:pPr>
+        <w:spacing w:line="480" w:lineRule="auto"/>
+        <w:ind w:firstLine="720"/>
+        <w:rPr>
+          <w:rFonts w:ascii="Times New Roman" w:hAnsi="Times New Roman" w:cs="Times New Roman"/>
+          <w:sz w:val="24"/>
+          <w:szCs w:val="24"/>
+        </w:rPr>
+      </w:pPr>
     </w:p>
     <w:sectPr>
       <w:pgSz w:w="12240" w:h="15840"/>
@@ -17,6 +1150,103 @@
     </w:sectPr>
   </w:body>
 </w:document>
+</file>
+
+<file path=word/numbering.xml><?xml version="1.0" encoding="utf-8"?>
+<w:numbering xmlns:wpc="http://schemas.microsoft.com/office/word/2010/wordprocessingCanvas" xmlns:cx="http://schemas.microsoft.com/office/drawing/2014/chartex" xmlns:cx1="http://schemas.microsoft.com/office/drawing/2015/9/8/chartex" xmlns:cx2="http://schemas.microsoft.com/office/drawing/2015/10/21/chartex" xmlns:cx3="http://schemas.microsoft.com/office/drawing/2016/5/9/chartex" xmlns:cx4="http://schemas.microsoft.com/office/drawing/2016/5/10/chartex" xmlns:cx5="http://schemas.microsoft.com/office/drawing/2016/5/11/chartex" xmlns:cx6="http://schemas.microsoft.com/office/drawing/2016/5/12/chartex" xmlns:cx7="http://schemas.microsoft.com/office/drawing/2016/5/13/chartex" xmlns:cx8="http://schemas.microsoft.com/office/drawing/2016/5/14/chartex" xmlns:mc="http://schemas.openxmlformats.org/markup-compatibility/2006" xmlns:aink="http://schemas.microsoft.com/office/drawing/2016/ink" xmlns:am3d="http://schemas.microsoft.com/office/drawing/2017/model3d" xmlns:o="urn:schemas-microsoft-com:office:office" xmlns:r="http://schemas.openxmlformats.org/officeDocument/2006/relationships" xmlns:m="http://schemas.openxmlformats.org/officeDocument/2006/math" xmlns:v="urn:schemas-microsoft-com:vml" xmlns:wp14="http://schemas.microsoft.com/office/word/2010/wordprocessingDrawing" xmlns:wp="http://schemas.openxmlformats.org/drawingml/2006/wordprocessingDrawing" xmlns:w10="urn:schemas-microsoft-com:office:word" xmlns:w="http://schemas.openxmlformats.org/wordprocessingml/2006/main" xmlns:w14="http://schemas.microsoft.com/office/word/2010/wordml" xmlns:w15="http://schemas.microsoft.com/office/word/2012/wordml" xmlns:w16cid="http://schemas.microsoft.com/office/word/2016/wordml/cid" xmlns:w16se="http://schemas.microsoft.com/office/word/2015/wordml/symex" xmlns:wpg="http://schemas.microsoft.com/office/word/2010/wordprocessingGroup" xmlns:wpi="http://schemas.microsoft.com/office/word/2010/wordprocessingInk" xmlns:wne="http://schemas.microsoft.com/office/word/2006/wordml" xmlns:wps="http://schemas.microsoft.com/office/word/2010/wordprocessingShape" mc:Ignorable="w14 w15 w16se w16cid wp14">
+  <w:abstractNum w:abstractNumId="0" w15:restartNumberingAfterBreak="0">
+    <w:nsid w:val="39095825"/>
+    <w:multiLevelType w:val="hybridMultilevel"/>
+    <w:tmpl w:val="7CD6BFBA"/>
+    <w:lvl w:ilvl="0" w:tplc="0409000F">
+      <w:start w:val="1"/>
+      <w:numFmt w:val="decimal"/>
+      <w:lvlText w:val="%1."/>
+      <w:lvlJc w:val="left"/>
+      <w:pPr>
+        <w:ind w:left="720" w:hanging="360"/>
+      </w:pPr>
+      <w:rPr>
+        <w:rFonts w:hint="default"/>
+      </w:rPr>
+    </w:lvl>
+    <w:lvl w:ilvl="1" w:tplc="04090019" w:tentative="1">
+      <w:start w:val="1"/>
+      <w:numFmt w:val="lowerLetter"/>
+      <w:lvlText w:val="%2."/>
+      <w:lvlJc w:val="left"/>
+      <w:pPr>
+        <w:ind w:left="1440" w:hanging="360"/>
+      </w:pPr>
+    </w:lvl>
+    <w:lvl w:ilvl="2" w:tplc="0409001B" w:tentative="1">
+      <w:start w:val="1"/>
+      <w:numFmt w:val="lowerRoman"/>
+      <w:lvlText w:val="%3."/>
+      <w:lvlJc w:val="right"/>
+      <w:pPr>
+        <w:ind w:left="2160" w:hanging="180"/>
+      </w:pPr>
+    </w:lvl>
+    <w:lvl w:ilvl="3" w:tplc="0409000F" w:tentative="1">
+      <w:start w:val="1"/>
+      <w:numFmt w:val="decimal"/>
+      <w:lvlText w:val="%4."/>
+      <w:lvlJc w:val="left"/>
+      <w:pPr>
+        <w:ind w:left="2880" w:hanging="360"/>
+      </w:pPr>
+    </w:lvl>
+    <w:lvl w:ilvl="4" w:tplc="04090019" w:tentative="1">
+      <w:start w:val="1"/>
+      <w:numFmt w:val="lowerLetter"/>
+      <w:lvlText w:val="%5."/>
+      <w:lvlJc w:val="left"/>
+      <w:pPr>
+        <w:ind w:left="3600" w:hanging="360"/>
+      </w:pPr>
+    </w:lvl>
+    <w:lvl w:ilvl="5" w:tplc="0409001B" w:tentative="1">
+      <w:start w:val="1"/>
+      <w:numFmt w:val="lowerRoman"/>
+      <w:lvlText w:val="%6."/>
+      <w:lvlJc w:val="right"/>
+      <w:pPr>
+        <w:ind w:left="4320" w:hanging="180"/>
+      </w:pPr>
+    </w:lvl>
+    <w:lvl w:ilvl="6" w:tplc="0409000F" w:tentative="1">
+      <w:start w:val="1"/>
+      <w:numFmt w:val="decimal"/>
+      <w:lvlText w:val="%7."/>
+      <w:lvlJc w:val="left"/>
+      <w:pPr>
+        <w:ind w:left="5040" w:hanging="360"/>
+      </w:pPr>
+    </w:lvl>
+    <w:lvl w:ilvl="7" w:tplc="04090019" w:tentative="1">
+      <w:start w:val="1"/>
+      <w:numFmt w:val="lowerLetter"/>
+      <w:lvlText w:val="%8."/>
+      <w:lvlJc w:val="left"/>
+      <w:pPr>
+        <w:ind w:left="5760" w:hanging="360"/>
+      </w:pPr>
+    </w:lvl>
+    <w:lvl w:ilvl="8" w:tplc="0409001B" w:tentative="1">
+      <w:start w:val="1"/>
+      <w:numFmt w:val="lowerRoman"/>
+      <w:lvlText w:val="%9."/>
+      <w:lvlJc w:val="right"/>
+      <w:pPr>
+        <w:ind w:left="6480" w:hanging="180"/>
+      </w:pPr>
+    </w:lvl>
+  </w:abstractNum>
+  <w:num w:numId="1">
+    <w:abstractNumId w:val="0"/>
+  </w:num>
+</w:numbering>
 </file>
 
 <file path=word/styles.xml><?xml version="1.0" encoding="utf-8"?>
@@ -444,6 +1674,51 @@
     <w:semiHidden/>
     <w:unhideWhenUsed/>
   </w:style>
+  <w:style w:type="paragraph" w:styleId="ListParagraph">
+    <w:name w:val="List Paragraph"/>
+    <w:basedOn w:val="Normal"/>
+    <w:uiPriority w:val="34"/>
+    <w:qFormat/>
+    <w:rsid w:val="008E3068"/>
+    <w:pPr>
+      <w:ind w:left="720"/>
+      <w:contextualSpacing/>
+    </w:pPr>
+  </w:style>
+  <w:style w:type="paragraph" w:styleId="Title">
+    <w:name w:val="Title"/>
+    <w:basedOn w:val="Normal"/>
+    <w:next w:val="Normal"/>
+    <w:link w:val="TitleChar"/>
+    <w:uiPriority w:val="10"/>
+    <w:qFormat/>
+    <w:rsid w:val="00C20127"/>
+    <w:pPr>
+      <w:spacing w:after="0" w:line="240" w:lineRule="auto"/>
+      <w:contextualSpacing/>
+    </w:pPr>
+    <w:rPr>
+      <w:rFonts w:asciiTheme="majorHAnsi" w:eastAsiaTheme="majorEastAsia" w:hAnsiTheme="majorHAnsi" w:cstheme="majorBidi"/>
+      <w:spacing w:val="-10"/>
+      <w:kern w:val="28"/>
+      <w:sz w:val="56"/>
+      <w:szCs w:val="56"/>
+    </w:rPr>
+  </w:style>
+  <w:style w:type="character" w:customStyle="1" w:styleId="TitleChar">
+    <w:name w:val="Title Char"/>
+    <w:basedOn w:val="DefaultParagraphFont"/>
+    <w:link w:val="Title"/>
+    <w:uiPriority w:val="10"/>
+    <w:rsid w:val="00C20127"/>
+    <w:rPr>
+      <w:rFonts w:asciiTheme="majorHAnsi" w:eastAsiaTheme="majorEastAsia" w:hAnsiTheme="majorHAnsi" w:cstheme="majorBidi"/>
+      <w:spacing w:val="-10"/>
+      <w:kern w:val="28"/>
+      <w:sz w:val="56"/>
+      <w:szCs w:val="56"/>
+    </w:rPr>
+  </w:style>
 </w:styles>
 </file>
 

</xml_diff>

<commit_message>
3 board finished. 9 board plays stupid. Also need to implement alpha beta purning.
</commit_message>
<xml_diff>
--- a/Projects/P1/Writeup.docx
+++ b/Projects/P1/Writeup.docx
@@ -379,8 +379,6 @@
         </w:rPr>
         <w:t>.</w:t>
       </w:r>
-      <w:bookmarkStart w:id="0" w:name="_GoBack"/>
-      <w:bookmarkEnd w:id="0"/>
     </w:p>
     <w:p>
       <w:pPr>
@@ -1096,23 +1094,7 @@
           <w:sz w:val="24"/>
           <w:szCs w:val="24"/>
         </w:rPr>
-        <w:t xml:space="preserve">ets the </w:t>
-      </w:r>
-      <w:r>
-        <w:rPr>
-          <w:rFonts w:ascii="Times New Roman" w:hAnsi="Times New Roman" w:cs="Times New Roman"/>
-          <w:sz w:val="24"/>
-          <w:szCs w:val="24"/>
-        </w:rPr>
-        <w:t>depth</w:t>
-      </w:r>
-      <w:r>
-        <w:rPr>
-          <w:rFonts w:ascii="Times New Roman" w:hAnsi="Times New Roman" w:cs="Times New Roman"/>
-          <w:sz w:val="24"/>
-          <w:szCs w:val="24"/>
-        </w:rPr>
-        <w:t xml:space="preserve"> of the </w:t>
+        <w:t xml:space="preserve">ets the depth of the </w:t>
       </w:r>
       <w:r>
         <w:rPr>
@@ -1141,6 +1123,25 @@
           <w:szCs w:val="24"/>
         </w:rPr>
       </w:pPr>
+      <w:r>
+        <w:rPr>
+          <w:rFonts w:ascii="Times New Roman" w:hAnsi="Times New Roman" w:cs="Times New Roman"/>
+          <w:sz w:val="24"/>
+          <w:szCs w:val="24"/>
+        </w:rPr>
+        <w:lastRenderedPageBreak/>
+        <w:t>Effects of Alpha beta</w:t>
+      </w:r>
+      <w:bookmarkStart w:id="0" w:name="_GoBack"/>
+      <w:bookmarkEnd w:id="0"/>
+      <w:r>
+        <w:rPr>
+          <w:rFonts w:ascii="Times New Roman" w:hAnsi="Times New Roman" w:cs="Times New Roman"/>
+          <w:sz w:val="24"/>
+          <w:szCs w:val="24"/>
+        </w:rPr>
+        <w:t xml:space="preserve"> pruning</w:t>
+      </w:r>
     </w:p>
     <w:sectPr>
       <w:pgSz w:w="12240" w:h="15840"/>

</xml_diff>